<commit_message>
sql files new code
</commit_message>
<xml_diff>
--- a/databaseschema.sql.docx
+++ b/databaseschema.sql.docx
@@ -11,6 +11,24 @@
           <w:szCs w:val="24"/>
         </w:rPr>
       </w:pPr>
+      <w:r>
+        <w:rPr>
+          <w:rFonts w:ascii="Arial" w:hAnsi="Arial" w:cs="Arial"/>
+          <w:sz w:val="24"/>
+          <w:szCs w:val="24"/>
+        </w:rPr>
+        <w:t>Pull request yo!!</w:t>
+      </w:r>
+    </w:p>
+    <w:p>
+      <w:pPr>
+        <w:spacing w:after="120" w:line="240" w:lineRule="auto"/>
+        <w:rPr>
+          <w:rFonts w:ascii="Arial" w:hAnsi="Arial" w:cs="Arial"/>
+          <w:sz w:val="24"/>
+          <w:szCs w:val="24"/>
+        </w:rPr>
+      </w:pPr>
       <w:proofErr w:type="gramStart"/>
       <w:r>
         <w:rPr>
@@ -1395,6 +1413,7 @@
           <w:sz w:val="24"/>
           <w:szCs w:val="24"/>
         </w:rPr>
+        <w:lastRenderedPageBreak/>
         <w:t>NULL,UnitPrice</w:t>
       </w:r>
       <w:proofErr w:type="spellEnd"/>
@@ -1668,10 +1687,10 @@
   <a:themeElements>
     <a:clrScheme name="Office">
       <a:dk1>
-        <a:sysClr val="windowText" lastClr="000000"/>
+        <a:sysClr val="windowText" lastClr="141414"/>
       </a:dk1>
       <a:lt1>
-        <a:sysClr val="window" lastClr="FFFFFF"/>
+        <a:sysClr val="window" lastClr="F8F8F8"/>
       </a:lt1>
       <a:dk2>
         <a:srgbClr val="1F497D"/>

</xml_diff>